<commit_message>
Changes some to lab 6
</commit_message>
<xml_diff>
--- a/lab 6/Lab6-Report-Template.docx
+++ b/lab 6/Lab6-Report-Template.docx
@@ -281,7 +281,21 @@
         <w:rPr>
           <w:rFonts w:asciiTheme="majorHAnsi" w:hAnsiTheme="majorHAnsi"/>
         </w:rPr>
-        <w:t xml:space="preserve"> time series data any particular value is dependent on its previous values to some extent.  </w:t>
+        <w:t xml:space="preserve"> time series data any </w:t>
+      </w:r>
+      <w:proofErr w:type="gramStart"/>
+      <w:r>
+        <w:rPr>
+          <w:rFonts w:asciiTheme="majorHAnsi" w:hAnsiTheme="majorHAnsi"/>
+        </w:rPr>
+        <w:t>particular value</w:t>
+      </w:r>
+      <w:proofErr w:type="gramEnd"/>
+      <w:r>
+        <w:rPr>
+          <w:rFonts w:asciiTheme="majorHAnsi" w:hAnsiTheme="majorHAnsi"/>
+        </w:rPr>
+        <w:t xml:space="preserve"> is dependent on its previous values to some extent.  </w:t>
       </w:r>
     </w:p>
     <w:p>
@@ -409,7 +423,21 @@
         <w:rPr>
           <w:rFonts w:asciiTheme="majorHAnsi" w:hAnsiTheme="majorHAnsi"/>
         </w:rPr>
-        <w:t>From the observed value which nearly rounds off to unit correlation infers that the data we have shows a very strong positive correlation with its previous value (lag of 1 day).</w:t>
+        <w:t xml:space="preserve">From the observed value which nearly rounds off to unit correlation infers that the data we have </w:t>
+      </w:r>
+      <w:proofErr w:type="spellStart"/>
+      <w:r>
+        <w:rPr>
+          <w:rFonts w:asciiTheme="majorHAnsi" w:hAnsiTheme="majorHAnsi"/>
+        </w:rPr>
+        <w:t>shows</w:t>
+      </w:r>
+      <w:proofErr w:type="spellEnd"/>
+      <w:r>
+        <w:rPr>
+          <w:rFonts w:asciiTheme="majorHAnsi" w:hAnsiTheme="majorHAnsi"/>
+        </w:rPr>
+        <w:t xml:space="preserve"> a very strong positive correlation with its previous value (lag of 1 day).</w:t>
       </w:r>
     </w:p>
     <w:p>
@@ -1026,7 +1054,21 @@
                     <w:rPr>
                       <w:color w:val="auto"/>
                     </w:rPr>
-                    <w:t xml:space="preserve"> Correlation coefficient vs. lags in given sequence generated using 'plot_acf' function</w:t>
+                    <w:t xml:space="preserve"> Correlation coefficient vs. lags in given sequence generated using '</w:t>
+                  </w:r>
+                  <w:proofErr w:type="spellStart"/>
+                  <w:r>
+                    <w:rPr>
+                      <w:color w:val="auto"/>
+                    </w:rPr>
+                    <w:t>plot_acf</w:t>
+                  </w:r>
+                  <w:proofErr w:type="spellEnd"/>
+                  <w:r>
+                    <w:rPr>
+                      <w:color w:val="auto"/>
+                    </w:rPr>
+                    <w:t>' function</w:t>
                   </w:r>
                 </w:p>
               </w:txbxContent>
@@ -1140,8 +1182,22 @@
         <w:rPr>
           <w:rFonts w:asciiTheme="majorHAnsi" w:hAnsiTheme="majorHAnsi"/>
         </w:rPr>
-        <w:t>The coefficients obtained from the AR model are;</w:t>
-      </w:r>
+        <w:t xml:space="preserve">The coefficients obtained from the AR model </w:t>
+      </w:r>
+      <w:proofErr w:type="gramStart"/>
+      <w:r>
+        <w:rPr>
+          <w:rFonts w:asciiTheme="majorHAnsi" w:hAnsiTheme="majorHAnsi"/>
+        </w:rPr>
+        <w:t>are</w:t>
+      </w:r>
+      <w:r>
+        <w:rPr>
+          <w:rFonts w:asciiTheme="majorHAnsi" w:hAnsiTheme="majorHAnsi"/>
+        </w:rPr>
+        <w:t xml:space="preserve"> :</w:t>
+      </w:r>
+      <w:proofErr w:type="gramEnd"/>
     </w:p>
     <w:p>
       <w:pPr>
@@ -1286,7 +1342,21 @@
         <w:rPr>
           <w:b/>
         </w:rPr>
-        <w:t xml:space="preserve"> i.</w:t>
+        <w:t xml:space="preserve"> </w:t>
+      </w:r>
+      <w:proofErr w:type="spellStart"/>
+      <w:r>
+        <w:rPr>
+          <w:b/>
+        </w:rPr>
+        <w:t>i</w:t>
+      </w:r>
+      <w:proofErr w:type="spellEnd"/>
+      <w:r>
+        <w:rPr>
+          <w:b/>
+        </w:rPr>
+        <w:t>.</w:t>
       </w:r>
     </w:p>
     <w:p>
@@ -1603,6 +1673,7 @@
       <w:r>
         <w:rPr>
           <w:b/>
+          <w:noProof/>
         </w:rPr>
         <w:drawing>
           <wp:inline distT="0" distB="0" distL="0" distR="0" wp14:anchorId="60CE7FDC" wp14:editId="613F347C">
@@ -1830,7 +1901,21 @@
           <w:rStyle w:val="fontstyle01"/>
           <w:rFonts w:ascii="Cambria" w:hAnsi="Cambria"/>
         </w:rPr>
-        <w:t>The error is very small and thus the accuracy can be said to be very high and the model can be assumed</w:t>
+        <w:t xml:space="preserve">The error is very small and thus the accuracy can be said to be very </w:t>
+      </w:r>
+      <w:r>
+        <w:rPr>
+          <w:rStyle w:val="fontstyle01"/>
+          <w:rFonts w:ascii="Cambria" w:hAnsi="Cambria"/>
+        </w:rPr>
+        <w:t>high,</w:t>
+      </w:r>
+      <w:r>
+        <w:rPr>
+          <w:rStyle w:val="fontstyle01"/>
+          <w:rFonts w:ascii="Cambria" w:hAnsi="Cambria"/>
+        </w:rPr>
+        <w:t xml:space="preserve"> and the model can be assumed</w:t>
       </w:r>
       <w:r>
         <w:rPr>
@@ -1920,7 +2005,21 @@
         <w:rPr>
           <w:color w:val="auto"/>
         </w:rPr>
-        <w:t xml:space="preserve"> RMSE (%) and MAPE between predicted and original data values wrt lags in time sequence</w:t>
+        <w:t xml:space="preserve"> RMSE (%) and MAPE between predicted and original data values </w:t>
+      </w:r>
+      <w:proofErr w:type="spellStart"/>
+      <w:r>
+        <w:rPr>
+          <w:color w:val="auto"/>
+        </w:rPr>
+        <w:t>wrt</w:t>
+      </w:r>
+      <w:proofErr w:type="spellEnd"/>
+      <w:r>
+        <w:rPr>
+          <w:color w:val="auto"/>
+        </w:rPr>
+        <w:t xml:space="preserve"> lags in time sequence</w:t>
       </w:r>
     </w:p>
     <w:tbl>
@@ -2413,7 +2512,19 @@
         <w:rPr>
           <w:color w:val="auto"/>
         </w:rPr>
-        <w:t xml:space="preserve"> RMSE(%) vs. time lag</w:t>
+        <w:t xml:space="preserve"> RMSE</w:t>
+      </w:r>
+      <w:r>
+        <w:rPr>
+          <w:color w:val="auto"/>
+        </w:rPr>
+        <w:t xml:space="preserve"> </w:t>
+      </w:r>
+      <w:r>
+        <w:rPr>
+          <w:color w:val="auto"/>
+        </w:rPr>
+        <w:t>(%) vs. time lag</w:t>
       </w:r>
     </w:p>
     <w:p>
@@ -2542,12 +2653,6 @@
     </w:p>
     <w:p>
       <w:pPr>
-        <w:keepNext/>
-        <w:jc w:val="center"/>
-      </w:pPr>
-    </w:p>
-    <w:p>
-      <w:pPr>
         <w:pStyle w:val="Caption"/>
         <w:jc w:val="center"/>
         <w:rPr>
@@ -2804,7 +2909,6 @@
         <w:t xml:space="preserve"> 1.763 and 2.068.</w:t>
       </w:r>
     </w:p>
-    <w:p/>
     <w:p>
       <w:r>
         <w:rPr>
@@ -2833,8 +2937,14 @@
         <w:rPr>
           <w:rFonts w:ascii="Cambria" w:hAnsi="Cambria"/>
         </w:rPr>
+        <w:t xml:space="preserve">The heuristics for calculating the optimal number of lags have slightly increased the best values obtained for lag of 15 days in the previous problem. The difference is though very small and can be easily neglected. We may say that the heuristics have provided a good result, but the same or </w:t>
+      </w:r>
+      <w:r>
+        <w:rPr>
+          <w:rFonts w:ascii="Cambria" w:hAnsi="Cambria"/>
+        </w:rPr>
         <w:lastRenderedPageBreak/>
-        <w:t>The heuristics for calculating the optimal number of lags have slightly increased the best values obtained for lag of 15 days in the previous problem. The difference is though very small and can be easily neglected. We may say that the heuristics have provided a good result, but the same or slightly better result could have been obtained out of much smaller lag of 15 days.</w:t>
+        <w:t>slightly better result could have been obtained out of much smaller lag of 15 days.</w:t>
       </w:r>
       <w:r>
         <w:rPr>
@@ -2860,7 +2970,21 @@
         <w:rPr>
           <w:rFonts w:ascii="Cambria" w:hAnsi="Cambria"/>
         </w:rPr>
-        <w:t xml:space="preserve">The reason for this observation is that as we increase the lag values in a given time-series </w:t>
+        <w:t xml:space="preserve">The reason for this observation is that as we increase the lag values </w:t>
+      </w:r>
+      <w:proofErr w:type="gramStart"/>
+      <w:r>
+        <w:rPr>
+          <w:rFonts w:ascii="Cambria" w:hAnsi="Cambria"/>
+        </w:rPr>
+        <w:t>in a given</w:t>
+      </w:r>
+      <w:proofErr w:type="gramEnd"/>
+      <w:r>
+        <w:rPr>
+          <w:rFonts w:ascii="Cambria" w:hAnsi="Cambria"/>
+        </w:rPr>
+        <w:t xml:space="preserve"> time-series </w:t>
       </w:r>
       <w:r>
         <w:rPr>
@@ -3085,10 +3209,255 @@
           <w:rStyle w:val="fontstyle01"/>
           <w:rFonts w:ascii="Cambria" w:hAnsi="Cambria"/>
         </w:rPr>
-        <w:t xml:space="preserve">But the gap between the results is too small that heuristics model can not be neglected easily. </w:t>
-      </w:r>
-    </w:p>
-    <w:p/>
+        <w:t xml:space="preserve">But the gap between the results is too small that heuristics model </w:t>
+      </w:r>
+      <w:r>
+        <w:rPr>
+          <w:rStyle w:val="fontstyle01"/>
+          <w:rFonts w:ascii="Cambria" w:hAnsi="Cambria"/>
+        </w:rPr>
+        <w:t>cannot</w:t>
+      </w:r>
+      <w:r>
+        <w:rPr>
+          <w:rStyle w:val="fontstyle01"/>
+          <w:rFonts w:ascii="Cambria" w:hAnsi="Cambria"/>
+        </w:rPr>
+        <w:t xml:space="preserve"> be neglected easily. </w:t>
+      </w:r>
+    </w:p>
+    <w:p>
+      <w:pPr>
+        <w:rPr>
+          <w:rFonts w:ascii="Cambria" w:hAnsi="Cambria"/>
+        </w:rPr>
+      </w:pPr>
+    </w:p>
+    <w:p>
+      <w:pPr>
+        <w:rPr>
+          <w:rFonts w:ascii="Cambria" w:hAnsi="Cambria"/>
+          <w:b/>
+          <w:bCs/>
+        </w:rPr>
+      </w:pPr>
+      <w:r>
+        <w:rPr>
+          <w:rFonts w:ascii="Cambria" w:hAnsi="Cambria"/>
+          <w:b/>
+          <w:bCs/>
+        </w:rPr>
+        <w:t xml:space="preserve">5. </w:t>
+      </w:r>
+    </w:p>
+    <w:p>
+      <w:pPr>
+        <w:rPr>
+          <w:rFonts w:ascii="Cambria" w:hAnsi="Cambria"/>
+          <w:b/>
+          <w:bCs/>
+        </w:rPr>
+      </w:pPr>
+      <w:r>
+        <w:rPr>
+          <w:rFonts w:ascii="Cambria" w:hAnsi="Cambria"/>
+          <w:b/>
+          <w:bCs/>
+        </w:rPr>
+        <w:t xml:space="preserve">Extra Work: </w:t>
+      </w:r>
+      <w:r>
+        <w:rPr>
+          <w:rFonts w:ascii="Cambria" w:hAnsi="Cambria"/>
+        </w:rPr>
+        <w:t>Future predictions using complete given data as training data and using this to predictions on next 121 days (3</w:t>
+      </w:r>
+      <w:r>
+        <w:rPr>
+          <w:rFonts w:ascii="Cambria" w:hAnsi="Cambria"/>
+          <w:vertAlign w:val="superscript"/>
+        </w:rPr>
+        <w:t>rd</w:t>
+      </w:r>
+      <w:r>
+        <w:rPr>
+          <w:rFonts w:ascii="Cambria" w:hAnsi="Cambria"/>
+        </w:rPr>
+        <w:t xml:space="preserve"> October 2021 to 31</w:t>
+      </w:r>
+      <w:r>
+        <w:rPr>
+          <w:rFonts w:ascii="Cambria" w:hAnsi="Cambria"/>
+          <w:vertAlign w:val="superscript"/>
+        </w:rPr>
+        <w:t>st</w:t>
+      </w:r>
+      <w:r>
+        <w:rPr>
+          <w:rFonts w:ascii="Cambria" w:hAnsi="Cambria"/>
+        </w:rPr>
+        <w:t xml:space="preserve"> January 2022).</w:t>
+      </w:r>
+    </w:p>
+    <w:p>
+      <w:pPr>
+        <w:jc w:val="center"/>
+        <w:rPr>
+          <w:rFonts w:ascii="Cambria" w:hAnsi="Cambria"/>
+          <w:b/>
+          <w:bCs/>
+        </w:rPr>
+      </w:pPr>
+      <w:r>
+        <w:rPr>
+          <w:rFonts w:ascii="Cambria" w:hAnsi="Cambria"/>
+          <w:b/>
+          <w:bCs/>
+        </w:rPr>
+        <w:drawing>
+          <wp:inline distT="0" distB="0" distL="0" distR="0" wp14:anchorId="726BCDE6" wp14:editId="22B62FD1">
+            <wp:extent cx="3914775" cy="2889179"/>
+            <wp:effectExtent l="0" t="0" r="0" b="0"/>
+            <wp:docPr id="3" name="Picture 3" descr="Chart, line chart&#10;&#10;Description automatically generated"/>
+            <wp:cNvGraphicFramePr>
+              <a:graphicFrameLocks xmlns:a="http://schemas.openxmlformats.org/drawingml/2006/main" noChangeAspect="1"/>
+            </wp:cNvGraphicFramePr>
+            <a:graphic xmlns:a="http://schemas.openxmlformats.org/drawingml/2006/main">
+              <a:graphicData uri="http://schemas.openxmlformats.org/drawingml/2006/picture">
+                <pic:pic xmlns:pic="http://schemas.openxmlformats.org/drawingml/2006/picture">
+                  <pic:nvPicPr>
+                    <pic:cNvPr id="3" name="Picture 3" descr="Chart, line chart&#10;&#10;Description automatically generated"/>
+                    <pic:cNvPicPr/>
+                  </pic:nvPicPr>
+                  <pic:blipFill>
+                    <a:blip r:embed="rId18"/>
+                    <a:stretch>
+                      <a:fillRect/>
+                    </a:stretch>
+                  </pic:blipFill>
+                  <pic:spPr>
+                    <a:xfrm>
+                      <a:off x="0" y="0"/>
+                      <a:ext cx="3926835" cy="2898080"/>
+                    </a:xfrm>
+                    <a:prstGeom prst="rect">
+                      <a:avLst/>
+                    </a:prstGeom>
+                  </pic:spPr>
+                </pic:pic>
+              </a:graphicData>
+            </a:graphic>
+          </wp:inline>
+        </w:drawing>
+      </w:r>
+    </w:p>
+    <w:p>
+      <w:pPr>
+        <w:jc w:val="center"/>
+        <w:rPr>
+          <w:rFonts w:cstheme="minorHAnsi"/>
+          <w:b/>
+          <w:bCs/>
+          <w:sz w:val="20"/>
+          <w:szCs w:val="20"/>
+        </w:rPr>
+      </w:pPr>
+      <w:r>
+        <w:rPr>
+          <w:rFonts w:cstheme="minorHAnsi"/>
+          <w:b/>
+          <w:bCs/>
+          <w:sz w:val="20"/>
+          <w:szCs w:val="20"/>
+        </w:rPr>
+        <w:t>Fig 9: Future 121 days predictions</w:t>
+      </w:r>
+    </w:p>
+    <w:p>
+      <w:pPr>
+        <w:rPr>
+          <w:rFonts w:ascii="Cambria" w:hAnsi="Cambria"/>
+          <w:b/>
+          <w:bCs/>
+        </w:rPr>
+      </w:pPr>
+      <w:r>
+        <w:rPr>
+          <w:rFonts w:ascii="Cambria" w:hAnsi="Cambria"/>
+          <w:b/>
+          <w:bCs/>
+        </w:rPr>
+        <w:lastRenderedPageBreak/>
+        <w:t>Inference:</w:t>
+      </w:r>
+    </w:p>
+    <w:p>
+      <w:pPr>
+        <w:pStyle w:val="ListParagraph"/>
+        <w:numPr>
+          <w:ilvl w:val="0"/>
+          <w:numId w:val="15"/>
+        </w:numPr>
+        <w:rPr>
+          <w:rFonts w:ascii="Cambria" w:hAnsi="Cambria"/>
+        </w:rPr>
+      </w:pPr>
+      <w:r>
+        <w:rPr>
+          <w:rFonts w:ascii="Cambria" w:hAnsi="Cambria"/>
+        </w:rPr>
+        <w:t>From the predictions it may be inferred that a possible 3</w:t>
+      </w:r>
+      <w:r>
+        <w:rPr>
+          <w:rFonts w:ascii="Cambria" w:hAnsi="Cambria"/>
+          <w:vertAlign w:val="superscript"/>
+        </w:rPr>
+        <w:t>rd</w:t>
+      </w:r>
+      <w:r>
+        <w:rPr>
+          <w:rFonts w:ascii="Cambria" w:hAnsi="Cambria"/>
+        </w:rPr>
+        <w:t xml:space="preserve"> wave is expected in January next year (2022) though its peak is less than all the previous waves but still is appreciably high considering many people are vaccinated at present.</w:t>
+      </w:r>
+    </w:p>
+    <w:p>
+      <w:pPr>
+        <w:pStyle w:val="ListParagraph"/>
+        <w:numPr>
+          <w:ilvl w:val="0"/>
+          <w:numId w:val="15"/>
+        </w:numPr>
+        <w:rPr>
+          <w:rFonts w:ascii="Cambria" w:hAnsi="Cambria"/>
+        </w:rPr>
+      </w:pPr>
+      <w:r>
+        <w:rPr>
+          <w:rFonts w:ascii="Cambria" w:hAnsi="Cambria"/>
+        </w:rPr>
+        <w:t>The peak may not be representing the true reality because the data used for training set doesn’t consider the vaccination criteria thus its is possible that no such wave occurs.</w:t>
+      </w:r>
+    </w:p>
+    <w:p>
+      <w:pPr>
+        <w:pStyle w:val="ListParagraph"/>
+        <w:numPr>
+          <w:ilvl w:val="0"/>
+          <w:numId w:val="15"/>
+        </w:numPr>
+        <w:rPr>
+          <w:rFonts w:ascii="Cambria" w:hAnsi="Cambria"/>
+        </w:rPr>
+      </w:pPr>
+      <w:r>
+        <w:rPr>
+          <w:rFonts w:ascii="Cambria" w:hAnsi="Cambria"/>
+        </w:rPr>
+        <w:t>However, it can also turn into reality if in near future any new variant of COVID19 comes into existence. So, we need to be prepared and precautious about every step we take.</w:t>
+      </w:r>
+    </w:p>
     <w:p/>
     <w:p/>
     <w:p/>
@@ -3096,7 +3465,7 @@
     <w:sectPr>
       <w:type w:val="continuous"/>
       <w:pgSz w:w="12240" w:h="15840"/>
-      <w:pgMar w:top="68" w:right="1440" w:bottom="1440" w:left="992" w:header="0" w:footer="709" w:gutter="0"/>
+      <w:pgMar w:top="68" w:right="1440" w:bottom="567" w:left="992" w:header="0" w:footer="709" w:gutter="0"/>
       <w:cols w:space="708"/>
       <w:docGrid w:linePitch="360"/>
     </w:sectPr>
@@ -3494,6 +3863,95 @@
     </w:lvl>
   </w:abstractNum>
   <w:abstractNum w:abstractNumId="2" w15:restartNumberingAfterBreak="0">
+    <w:nsid w:val="11DE31FD"/>
+    <w:multiLevelType w:val="hybridMultilevel"/>
+    <w:tmpl w:val="E842BE92"/>
+    <w:lvl w:ilvl="0" w:tplc="4009000F">
+      <w:start w:val="1"/>
+      <w:numFmt w:val="decimal"/>
+      <w:lvlText w:val="%1."/>
+      <w:lvlJc w:val="left"/>
+      <w:pPr>
+        <w:ind w:left="720" w:hanging="360"/>
+      </w:pPr>
+      <w:rPr>
+        <w:rFonts w:hint="default"/>
+      </w:rPr>
+    </w:lvl>
+    <w:lvl w:ilvl="1" w:tplc="40090019" w:tentative="1">
+      <w:start w:val="1"/>
+      <w:numFmt w:val="lowerLetter"/>
+      <w:lvlText w:val="%2."/>
+      <w:lvlJc w:val="left"/>
+      <w:pPr>
+        <w:ind w:left="1440" w:hanging="360"/>
+      </w:pPr>
+    </w:lvl>
+    <w:lvl w:ilvl="2" w:tplc="4009001B" w:tentative="1">
+      <w:start w:val="1"/>
+      <w:numFmt w:val="lowerRoman"/>
+      <w:lvlText w:val="%3."/>
+      <w:lvlJc w:val="right"/>
+      <w:pPr>
+        <w:ind w:left="2160" w:hanging="180"/>
+      </w:pPr>
+    </w:lvl>
+    <w:lvl w:ilvl="3" w:tplc="4009000F" w:tentative="1">
+      <w:start w:val="1"/>
+      <w:numFmt w:val="decimal"/>
+      <w:lvlText w:val="%4."/>
+      <w:lvlJc w:val="left"/>
+      <w:pPr>
+        <w:ind w:left="2880" w:hanging="360"/>
+      </w:pPr>
+    </w:lvl>
+    <w:lvl w:ilvl="4" w:tplc="40090019" w:tentative="1">
+      <w:start w:val="1"/>
+      <w:numFmt w:val="lowerLetter"/>
+      <w:lvlText w:val="%5."/>
+      <w:lvlJc w:val="left"/>
+      <w:pPr>
+        <w:ind w:left="3600" w:hanging="360"/>
+      </w:pPr>
+    </w:lvl>
+    <w:lvl w:ilvl="5" w:tplc="4009001B" w:tentative="1">
+      <w:start w:val="1"/>
+      <w:numFmt w:val="lowerRoman"/>
+      <w:lvlText w:val="%6."/>
+      <w:lvlJc w:val="right"/>
+      <w:pPr>
+        <w:ind w:left="4320" w:hanging="180"/>
+      </w:pPr>
+    </w:lvl>
+    <w:lvl w:ilvl="6" w:tplc="4009000F" w:tentative="1">
+      <w:start w:val="1"/>
+      <w:numFmt w:val="decimal"/>
+      <w:lvlText w:val="%7."/>
+      <w:lvlJc w:val="left"/>
+      <w:pPr>
+        <w:ind w:left="5040" w:hanging="360"/>
+      </w:pPr>
+    </w:lvl>
+    <w:lvl w:ilvl="7" w:tplc="40090019" w:tentative="1">
+      <w:start w:val="1"/>
+      <w:numFmt w:val="lowerLetter"/>
+      <w:lvlText w:val="%8."/>
+      <w:lvlJc w:val="left"/>
+      <w:pPr>
+        <w:ind w:left="5760" w:hanging="360"/>
+      </w:pPr>
+    </w:lvl>
+    <w:lvl w:ilvl="8" w:tplc="4009001B" w:tentative="1">
+      <w:start w:val="1"/>
+      <w:numFmt w:val="lowerRoman"/>
+      <w:lvlText w:val="%9."/>
+      <w:lvlJc w:val="right"/>
+      <w:pPr>
+        <w:ind w:left="6480" w:hanging="180"/>
+      </w:pPr>
+    </w:lvl>
+  </w:abstractNum>
+  <w:abstractNum w:abstractNumId="3" w15:restartNumberingAfterBreak="0">
     <w:nsid w:val="253A54DF"/>
     <w:multiLevelType w:val="hybridMultilevel"/>
     <w:tmpl w:val="5866C5D2"/>
@@ -3606,7 +4064,7 @@
       </w:rPr>
     </w:lvl>
   </w:abstractNum>
-  <w:abstractNum w:abstractNumId="3" w15:restartNumberingAfterBreak="0">
+  <w:abstractNum w:abstractNumId="4" w15:restartNumberingAfterBreak="0">
     <w:nsid w:val="2ED67F9F"/>
     <w:multiLevelType w:val="hybridMultilevel"/>
     <w:tmpl w:val="6804BAE6"/>
@@ -3692,7 +4150,7 @@
       </w:pPr>
     </w:lvl>
   </w:abstractNum>
-  <w:abstractNum w:abstractNumId="4" w15:restartNumberingAfterBreak="0">
+  <w:abstractNum w:abstractNumId="5" w15:restartNumberingAfterBreak="0">
     <w:nsid w:val="2FB56A8A"/>
     <w:multiLevelType w:val="hybridMultilevel"/>
     <w:tmpl w:val="B60C99CC"/>
@@ -3781,7 +4239,7 @@
       </w:pPr>
     </w:lvl>
   </w:abstractNum>
-  <w:abstractNum w:abstractNumId="5" w15:restartNumberingAfterBreak="0">
+  <w:abstractNum w:abstractNumId="6" w15:restartNumberingAfterBreak="0">
     <w:nsid w:val="32E5266D"/>
     <w:multiLevelType w:val="multilevel"/>
     <w:tmpl w:val="548ABB3E"/>
@@ -3879,7 +4337,7 @@
       </w:pPr>
     </w:lvl>
   </w:abstractNum>
-  <w:abstractNum w:abstractNumId="6" w15:restartNumberingAfterBreak="0">
+  <w:abstractNum w:abstractNumId="7" w15:restartNumberingAfterBreak="0">
     <w:nsid w:val="39AA72AD"/>
     <w:multiLevelType w:val="hybridMultilevel"/>
     <w:tmpl w:val="6832A444"/>
@@ -3968,7 +4426,7 @@
       </w:pPr>
     </w:lvl>
   </w:abstractNum>
-  <w:abstractNum w:abstractNumId="7" w15:restartNumberingAfterBreak="0">
+  <w:abstractNum w:abstractNumId="8" w15:restartNumberingAfterBreak="0">
     <w:nsid w:val="3C98533F"/>
     <w:multiLevelType w:val="hybridMultilevel"/>
     <w:tmpl w:val="43F686BA"/>
@@ -4054,7 +4512,7 @@
       </w:pPr>
     </w:lvl>
   </w:abstractNum>
-  <w:abstractNum w:abstractNumId="8" w15:restartNumberingAfterBreak="0">
+  <w:abstractNum w:abstractNumId="9" w15:restartNumberingAfterBreak="0">
     <w:nsid w:val="419E7943"/>
     <w:multiLevelType w:val="hybridMultilevel"/>
     <w:tmpl w:val="B60C99CC"/>
@@ -4143,7 +4601,7 @@
       </w:pPr>
     </w:lvl>
   </w:abstractNum>
-  <w:abstractNum w:abstractNumId="9" w15:restartNumberingAfterBreak="0">
+  <w:abstractNum w:abstractNumId="10" w15:restartNumberingAfterBreak="0">
     <w:nsid w:val="49BE4907"/>
     <w:multiLevelType w:val="hybridMultilevel"/>
     <w:tmpl w:val="D9ECCAC0"/>
@@ -4232,7 +4690,7 @@
       </w:pPr>
     </w:lvl>
   </w:abstractNum>
-  <w:abstractNum w:abstractNumId="10" w15:restartNumberingAfterBreak="0">
+  <w:abstractNum w:abstractNumId="11" w15:restartNumberingAfterBreak="0">
     <w:nsid w:val="54976B62"/>
     <w:multiLevelType w:val="hybridMultilevel"/>
     <w:tmpl w:val="6804BAE6"/>
@@ -4318,7 +4776,7 @@
       </w:pPr>
     </w:lvl>
   </w:abstractNum>
-  <w:abstractNum w:abstractNumId="11" w15:restartNumberingAfterBreak="0">
+  <w:abstractNum w:abstractNumId="12" w15:restartNumberingAfterBreak="0">
     <w:nsid w:val="5A343AAA"/>
     <w:multiLevelType w:val="hybridMultilevel"/>
     <w:tmpl w:val="2E5AB5A8"/>
@@ -4408,7 +4866,7 @@
       </w:pPr>
     </w:lvl>
   </w:abstractNum>
-  <w:abstractNum w:abstractNumId="12" w15:restartNumberingAfterBreak="0">
+  <w:abstractNum w:abstractNumId="13" w15:restartNumberingAfterBreak="0">
     <w:nsid w:val="666F7B4F"/>
     <w:multiLevelType w:val="hybridMultilevel"/>
     <w:tmpl w:val="97D66422"/>
@@ -4498,7 +4956,7 @@
       </w:pPr>
     </w:lvl>
   </w:abstractNum>
-  <w:abstractNum w:abstractNumId="13" w15:restartNumberingAfterBreak="0">
+  <w:abstractNum w:abstractNumId="14" w15:restartNumberingAfterBreak="0">
     <w:nsid w:val="6DC90126"/>
     <w:multiLevelType w:val="hybridMultilevel"/>
     <w:tmpl w:val="6CE06004"/>
@@ -4588,7 +5046,7 @@
     </w:lvl>
   </w:abstractNum>
   <w:num w:numId="1">
-    <w:abstractNumId w:val="5"/>
+    <w:abstractNumId w:val="6"/>
   </w:num>
   <w:num w:numId="2">
     <w:abstractNumId w:val="0"/>
@@ -4597,36 +5055,39 @@
     <w:abstractNumId w:val="1"/>
   </w:num>
   <w:num w:numId="4">
+    <w:abstractNumId w:val="11"/>
+  </w:num>
+  <w:num w:numId="5">
     <w:abstractNumId w:val="10"/>
   </w:num>
-  <w:num w:numId="5">
+  <w:num w:numId="6">
+    <w:abstractNumId w:val="12"/>
+  </w:num>
+  <w:num w:numId="7">
+    <w:abstractNumId w:val="4"/>
+  </w:num>
+  <w:num w:numId="8">
+    <w:abstractNumId w:val="8"/>
+  </w:num>
+  <w:num w:numId="9">
+    <w:abstractNumId w:val="7"/>
+  </w:num>
+  <w:num w:numId="10">
     <w:abstractNumId w:val="9"/>
   </w:num>
-  <w:num w:numId="6">
-    <w:abstractNumId w:val="11"/>
+  <w:num w:numId="11">
+    <w:abstractNumId w:val="5"/>
   </w:num>
-  <w:num w:numId="7">
+  <w:num w:numId="12">
+    <w:abstractNumId w:val="14"/>
+  </w:num>
+  <w:num w:numId="13">
+    <w:abstractNumId w:val="13"/>
+  </w:num>
+  <w:num w:numId="14">
     <w:abstractNumId w:val="3"/>
   </w:num>
-  <w:num w:numId="8">
-    <w:abstractNumId w:val="7"/>
-  </w:num>
-  <w:num w:numId="9">
-    <w:abstractNumId w:val="6"/>
-  </w:num>
-  <w:num w:numId="10">
-    <w:abstractNumId w:val="8"/>
-  </w:num>
-  <w:num w:numId="11">
-    <w:abstractNumId w:val="4"/>
-  </w:num>
-  <w:num w:numId="12">
-    <w:abstractNumId w:val="13"/>
-  </w:num>
-  <w:num w:numId="13">
-    <w:abstractNumId w:val="12"/>
-  </w:num>
-  <w:num w:numId="14">
+  <w:num w:numId="15">
     <w:abstractNumId w:val="2"/>
   </w:num>
   <w:numIdMacAtCleanup w:val="14"/>

</xml_diff>